<commit_message>
update the block design and doc
</commit_message>
<xml_diff>
--- a/doc/BISS-C IP User Manual.docx
+++ b/doc/BISS-C IP User Manual.docx
@@ -1777,7 +1777,7 @@
                 <w:noProof/>
                 <w:webHidden/>
               </w:rPr>
-              <w:t>7</w:t>
+              <w:t>8</w:t>
             </w:r>
             <w:r>
               <w:rPr>
@@ -1936,7 +1936,7 @@
                 <w:noProof/>
                 <w:webHidden/>
               </w:rPr>
-              <w:t>8</w:t>
+              <w:t>11</w:t>
             </w:r>
             <w:r>
               <w:rPr>
@@ -3088,7 +3088,7 @@
           <v:shape id="_x0000_i1025" type="#_x0000_t75" style="width:383.05pt;height:235pt" o:ole="">
             <v:imagedata r:id="rId9" o:title=""/>
           </v:shape>
-          <o:OLEObject Type="Embed" ProgID="Visio.Drawing.15" ShapeID="_x0000_i1025" DrawAspect="Content" ObjectID="_1759062504" r:id="rId10"/>
+          <o:OLEObject Type="Embed" ProgID="Visio.Drawing.15" ShapeID="_x0000_i1025" DrawAspect="Content" ObjectID="_1760430816" r:id="rId10"/>
         </w:object>
       </w:r>
     </w:p>
@@ -4061,11 +4061,6 @@
     </w:tbl>
     <w:p/>
     <w:p>
-      <w:pPr>
-        <w:rPr>
-          <w:rFonts w:hint="eastAsia"/>
-        </w:rPr>
-      </w:pPr>
       <w:r>
         <w:t>This is a standard BISS-C serial interface.</w:t>
       </w:r>
@@ -4412,7 +4407,7 @@
           <w:rPr>
             <w:noProof/>
           </w:rPr>
-          <w:t>3</w:t>
+          <w:t>2</w:t>
         </w:r>
       </w:fldSimple>
       <w:r>
@@ -4443,11 +4438,6 @@
     </w:p>
     <w:p/>
     <w:p>
-      <w:pPr>
-        <w:rPr>
-          <w:rFonts w:hint="eastAsia"/>
-        </w:rPr>
-      </w:pPr>
       <w:r>
         <w:t>The sample clock can route from internal divider or external sample clock pins.</w:t>
       </w:r>
@@ -5671,11 +5661,6 @@
             <w:tcW w:w="2437" w:type="dxa"/>
           </w:tcPr>
           <w:p>
-            <w:pPr>
-              <w:rPr>
-                <w:rFonts w:hint="eastAsia"/>
-              </w:rPr>
-            </w:pPr>
             <w:r>
               <w:t>channel</w:t>
             </w:r>
@@ -5798,11 +5783,6 @@
             <w:tcW w:w="1319" w:type="dxa"/>
           </w:tcPr>
           <w:p>
-            <w:pPr>
-              <w:rPr>
-                <w:rFonts w:hint="eastAsia"/>
-              </w:rPr>
-            </w:pPr>
             <w:r>
               <w:rPr>
                 <w:rFonts w:hint="eastAsia"/>
@@ -5848,11 +5828,6 @@
             <w:tcW w:w="809" w:type="dxa"/>
           </w:tcPr>
           <w:p>
-            <w:pPr>
-              <w:rPr>
-                <w:rFonts w:hint="eastAsia"/>
-              </w:rPr>
-            </w:pPr>
             <w:r>
               <w:rPr>
                 <w:rFonts w:hint="eastAsia"/>
@@ -5866,11 +5841,6 @@
             <w:tcW w:w="1248" w:type="dxa"/>
           </w:tcPr>
           <w:p>
-            <w:pPr>
-              <w:rPr>
-                <w:rFonts w:hint="eastAsia"/>
-              </w:rPr>
-            </w:pPr>
             <w:r>
               <w:rPr>
                 <w:rFonts w:hint="eastAsia"/>
@@ -5899,11 +5869,6 @@
             <w:tcW w:w="1319" w:type="dxa"/>
           </w:tcPr>
           <w:p>
-            <w:pPr>
-              <w:rPr>
-                <w:rFonts w:hint="eastAsia"/>
-              </w:rPr>
-            </w:pPr>
             <w:r>
               <w:rPr>
                 <w:rFonts w:hint="eastAsia"/>
@@ -5946,11 +5911,6 @@
             <w:tcW w:w="809" w:type="dxa"/>
           </w:tcPr>
           <w:p>
-            <w:pPr>
-              <w:rPr>
-                <w:rFonts w:hint="eastAsia"/>
-              </w:rPr>
-            </w:pPr>
             <w:r>
               <w:rPr>
                 <w:rFonts w:hint="eastAsia"/>
@@ -5964,11 +5924,6 @@
             <w:tcW w:w="1248" w:type="dxa"/>
           </w:tcPr>
           <w:p>
-            <w:pPr>
-              <w:rPr>
-                <w:rFonts w:hint="eastAsia"/>
-              </w:rPr>
-            </w:pPr>
             <w:r>
               <w:rPr>
                 <w:rFonts w:hint="eastAsia"/>
@@ -5999,11 +5954,6 @@
             <w:tcW w:w="1319" w:type="dxa"/>
           </w:tcPr>
           <w:p>
-            <w:pPr>
-              <w:rPr>
-                <w:rFonts w:hint="eastAsia"/>
-              </w:rPr>
-            </w:pPr>
             <w:r>
               <w:rPr>
                 <w:rFonts w:hint="eastAsia"/>
@@ -6046,11 +5996,6 @@
             <w:tcW w:w="809" w:type="dxa"/>
           </w:tcPr>
           <w:p>
-            <w:pPr>
-              <w:rPr>
-                <w:rFonts w:hint="eastAsia"/>
-              </w:rPr>
-            </w:pPr>
             <w:r>
               <w:rPr>
                 <w:rFonts w:hint="eastAsia"/>
@@ -6064,11 +6009,6 @@
             <w:tcW w:w="1248" w:type="dxa"/>
           </w:tcPr>
           <w:p>
-            <w:pPr>
-              <w:rPr>
-                <w:rFonts w:hint="eastAsia"/>
-              </w:rPr>
-            </w:pPr>
             <w:r>
               <w:rPr>
                 <w:rFonts w:hint="eastAsia"/>
@@ -6099,11 +6039,6 @@
             <w:tcW w:w="1319" w:type="dxa"/>
           </w:tcPr>
           <w:p>
-            <w:pPr>
-              <w:rPr>
-                <w:rFonts w:hint="eastAsia"/>
-              </w:rPr>
-            </w:pPr>
             <w:r>
               <w:rPr>
                 <w:rFonts w:hint="eastAsia"/>
@@ -6140,11 +6075,6 @@
             <w:tcW w:w="809" w:type="dxa"/>
           </w:tcPr>
           <w:p>
-            <w:pPr>
-              <w:rPr>
-                <w:rFonts w:hint="eastAsia"/>
-              </w:rPr>
-            </w:pPr>
             <w:r>
               <w:rPr>
                 <w:rFonts w:hint="eastAsia"/>
@@ -6158,11 +6088,6 @@
             <w:tcW w:w="1248" w:type="dxa"/>
           </w:tcPr>
           <w:p>
-            <w:pPr>
-              <w:rPr>
-                <w:rFonts w:hint="eastAsia"/>
-              </w:rPr>
-            </w:pPr>
             <w:r>
               <w:rPr>
                 <w:rFonts w:hint="eastAsia"/>
@@ -6199,11 +6124,6 @@
             <w:tcW w:w="1319" w:type="dxa"/>
           </w:tcPr>
           <w:p>
-            <w:pPr>
-              <w:rPr>
-                <w:rFonts w:hint="eastAsia"/>
-              </w:rPr>
-            </w:pPr>
             <w:r>
               <w:rPr>
                 <w:rFonts w:hint="eastAsia"/>
@@ -6249,11 +6169,6 @@
             <w:tcW w:w="809" w:type="dxa"/>
           </w:tcPr>
           <w:p>
-            <w:pPr>
-              <w:rPr>
-                <w:rFonts w:hint="eastAsia"/>
-              </w:rPr>
-            </w:pPr>
             <w:r>
               <w:rPr>
                 <w:rFonts w:hint="eastAsia"/>
@@ -6267,11 +6182,6 @@
             <w:tcW w:w="1248" w:type="dxa"/>
           </w:tcPr>
           <w:p>
-            <w:pPr>
-              <w:rPr>
-                <w:rFonts w:hint="eastAsia"/>
-              </w:rPr>
-            </w:pPr>
             <w:r>
               <w:rPr>
                 <w:rFonts w:hint="eastAsia"/>
@@ -6299,11 +6209,6 @@
             <w:tcW w:w="1319" w:type="dxa"/>
           </w:tcPr>
           <w:p>
-            <w:pPr>
-              <w:rPr>
-                <w:rFonts w:hint="eastAsia"/>
-              </w:rPr>
-            </w:pPr>
             <w:r>
               <w:rPr>
                 <w:rFonts w:hint="eastAsia"/>
@@ -6349,11 +6254,6 @@
             <w:tcW w:w="809" w:type="dxa"/>
           </w:tcPr>
           <w:p>
-            <w:pPr>
-              <w:rPr>
-                <w:rFonts w:hint="eastAsia"/>
-              </w:rPr>
-            </w:pPr>
             <w:r>
               <w:rPr>
                 <w:rFonts w:hint="eastAsia"/>
@@ -6367,11 +6267,6 @@
             <w:tcW w:w="1248" w:type="dxa"/>
           </w:tcPr>
           <w:p>
-            <w:pPr>
-              <w:rPr>
-                <w:rFonts w:hint="eastAsia"/>
-              </w:rPr>
-            </w:pPr>
             <w:r>
               <w:rPr>
                 <w:rFonts w:hint="eastAsia"/>
@@ -6388,11 +6283,6 @@
             <w:tcW w:w="2437" w:type="dxa"/>
           </w:tcPr>
           <w:p>
-            <w:pPr>
-              <w:rPr>
-                <w:rFonts w:hint="eastAsia"/>
-              </w:rPr>
-            </w:pPr>
             <w:proofErr w:type="spellStart"/>
             <w:r>
               <w:t>ma_slo_delay_ticks_debug</w:t>
@@ -6448,13 +6338,7 @@
         <w:t>ext below are the software driver API, user can use these API to write their own software.</w:t>
       </w:r>
     </w:p>
-    <w:p>
-      <w:pPr>
-        <w:rPr>
-          <w:rFonts w:hint="eastAsia"/>
-        </w:rPr>
-      </w:pPr>
-    </w:p>
+    <w:p/>
     <w:p>
       <w:pPr>
         <w:widowControl w:val="0"/>
@@ -10774,11 +10658,6 @@
       </w:r>
     </w:p>
     <w:p>
-      <w:pPr>
-        <w:rPr>
-          <w:rFonts w:hint="eastAsia"/>
-        </w:rPr>
-      </w:pPr>
       <w:r>
         <w:rPr>
           <w:rFonts w:ascii="新宋体" w:eastAsia="新宋体" w:hAnsi="Times New Roman" w:cs="新宋体"/>
@@ -11030,13 +10909,7 @@
       <w:bookmarkEnd w:id="16"/>
     </w:p>
     <w:p/>
-    <w:p>
-      <w:pPr>
-        <w:rPr>
-          <w:rFonts w:hint="eastAsia"/>
-        </w:rPr>
-      </w:pPr>
-    </w:p>
+    <w:p/>
     <w:p>
       <w:pPr>
         <w:jc w:val="both"/>

</xml_diff>